<commit_message>
Added code smells file
</commit_message>
<xml_diff>
--- a/Phase 1/Sprint1/Guilherme Fernandes/code_smells_Guilherme.docx
+++ b/Phase 1/Sprint1/Guilherme Fernandes/code_smells_Guilherme.docx
@@ -4,11 +4,743 @@
   <w:body>
     <w:p>
       <w:pPr>
+        <w:jc w:val="center"/>
+        <w:rPr>
+          <w:b/>
+          <w:bCs/>
+          <w:i/>
+          <w:iCs/>
+          <w:sz w:val="48"/>
+          <w:szCs w:val="48"/>
+          <w:lang w:val="en-GB"/>
+        </w:rPr>
+      </w:pPr>
+      <w:r>
+        <w:rPr>
+          <w:b/>
+          <w:bCs/>
+          <w:i/>
+          <w:iCs/>
+          <w:sz w:val="48"/>
+          <w:szCs w:val="48"/>
+          <w:lang w:val="en-GB"/>
+        </w:rPr>
+        <w:t>Code Smells</w:t>
+      </w:r>
+    </w:p>
+    <w:p>
+      <w:pPr>
         <w:pStyle w:val="PargrafodaLista"/>
-        <w:rPr>
-          <w:lang w:val="en-GB"/>
-        </w:rPr>
-      </w:pPr>
+        <w:numPr>
+          <w:ilvl w:val="0"/>
+          <w:numId w:val="3"/>
+        </w:numPr>
+        <w:rPr>
+          <w:lang w:val="en-GB"/>
+        </w:rPr>
+      </w:pPr>
+      <w:r>
+        <w:rPr>
+          <w:lang w:val="en-GB"/>
+        </w:rPr>
+        <w:t>Illustrating code snippet:</w:t>
+      </w:r>
+    </w:p>
+    <w:p>
+      <w:pPr>
+        <w:pStyle w:val="PargrafodaLista"/>
+        <w:rPr>
+          <w:lang w:val="en-GB"/>
+        </w:rPr>
+      </w:pPr>
+      <w:r>
+        <w:rPr>
+          <w:noProof/>
+          <w:lang w:val="en-GB"/>
+        </w:rPr>
+        <w:drawing>
+          <wp:inline distT="0" distB="0" distL="0" distR="0" wp14:anchorId="24F62871" wp14:editId="5E64C45E">
+            <wp:extent cx="5400040" cy="5207635"/>
+            <wp:effectExtent l="0" t="0" r="0" b="0"/>
+            <wp:docPr id="1" name="Imagem 1" descr="Uma imagem com texto&#10;&#10;Descrição gerada automaticamente"/>
+            <wp:cNvGraphicFramePr>
+              <a:graphicFrameLocks xmlns:a="http://schemas.openxmlformats.org/drawingml/2006/main" noChangeAspect="1"/>
+            </wp:cNvGraphicFramePr>
+            <a:graphic xmlns:a="http://schemas.openxmlformats.org/drawingml/2006/main">
+              <a:graphicData uri="http://schemas.openxmlformats.org/drawingml/2006/picture">
+                <pic:pic xmlns:pic="http://schemas.openxmlformats.org/drawingml/2006/picture">
+                  <pic:nvPicPr>
+                    <pic:cNvPr id="1" name="Imagem 1" descr="Uma imagem com texto&#10;&#10;Descrição gerada automaticamente"/>
+                    <pic:cNvPicPr/>
+                  </pic:nvPicPr>
+                  <pic:blipFill>
+                    <a:blip r:embed="rId5"/>
+                    <a:stretch>
+                      <a:fillRect/>
+                    </a:stretch>
+                  </pic:blipFill>
+                  <pic:spPr>
+                    <a:xfrm>
+                      <a:off x="0" y="0"/>
+                      <a:ext cx="5400040" cy="5207635"/>
+                    </a:xfrm>
+                    <a:prstGeom prst="rect">
+                      <a:avLst/>
+                    </a:prstGeom>
+                  </pic:spPr>
+                </pic:pic>
+              </a:graphicData>
+            </a:graphic>
+          </wp:inline>
+        </w:drawing>
+      </w:r>
+    </w:p>
+    <w:p>
+      <w:pPr>
+        <w:pStyle w:val="PargrafodaLista"/>
+        <w:rPr>
+          <w:lang w:val="en-GB"/>
+        </w:rPr>
+      </w:pPr>
+      <w:r>
+        <w:rPr>
+          <w:b/>
+          <w:bCs/>
+          <w:lang w:val="en-GB"/>
+        </w:rPr>
+        <w:t>Class location</w:t>
+      </w:r>
+      <w:r>
+        <w:rPr>
+          <w:lang w:val="en-GB"/>
+        </w:rPr>
+        <w:t xml:space="preserve">: </w:t>
+      </w:r>
+      <w:proofErr w:type="spellStart"/>
+      <w:r>
+        <w:rPr>
+          <w:lang w:val="en-GB"/>
+        </w:rPr>
+        <w:t>ganttproject</w:t>
+      </w:r>
+      <w:proofErr w:type="spellEnd"/>
+      <w:r>
+        <w:rPr>
+          <w:lang w:val="en-GB"/>
+        </w:rPr>
+        <w:t>/</w:t>
+      </w:r>
+      <w:proofErr w:type="spellStart"/>
+      <w:r>
+        <w:rPr>
+          <w:lang w:val="en-GB"/>
+        </w:rPr>
+        <w:t>ganttproject</w:t>
+      </w:r>
+      <w:proofErr w:type="spellEnd"/>
+      <w:r>
+        <w:rPr>
+          <w:lang w:val="en-GB"/>
+        </w:rPr>
+        <w:t>/</w:t>
+      </w:r>
+      <w:proofErr w:type="spellStart"/>
+      <w:r>
+        <w:rPr>
+          <w:lang w:val="en-GB"/>
+        </w:rPr>
+        <w:t>src</w:t>
+      </w:r>
+      <w:proofErr w:type="spellEnd"/>
+      <w:r>
+        <w:rPr>
+          <w:lang w:val="en-GB"/>
+        </w:rPr>
+        <w:t>/main/java/org/</w:t>
+      </w:r>
+      <w:proofErr w:type="spellStart"/>
+      <w:r>
+        <w:rPr>
+          <w:lang w:val="en-GB"/>
+        </w:rPr>
+        <w:t>imgscalr</w:t>
+      </w:r>
+      <w:proofErr w:type="spellEnd"/>
+      <w:r>
+        <w:rPr>
+          <w:lang w:val="en-GB"/>
+        </w:rPr>
+        <w:t>/Scalr.java</w:t>
+      </w:r>
+    </w:p>
+    <w:p>
+      <w:pPr>
+        <w:ind w:left="708"/>
+        <w:rPr>
+          <w:rStyle w:val="rynqvb"/>
+          <w:lang w:val="en"/>
+        </w:rPr>
+      </w:pPr>
+      <w:r>
+        <w:rPr>
+          <w:rStyle w:val="rynqvb"/>
+          <w:b/>
+          <w:bCs/>
+          <w:lang w:val="en"/>
+        </w:rPr>
+        <w:t>Code smell</w:t>
+      </w:r>
+      <w:r>
+        <w:rPr>
+          <w:rStyle w:val="rynqvb"/>
+          <w:b/>
+          <w:bCs/>
+          <w:lang w:val="en"/>
+        </w:rPr>
+        <w:t xml:space="preserve"> (too many comments)</w:t>
+      </w:r>
+      <w:r>
+        <w:rPr>
+          <w:rStyle w:val="rynqvb"/>
+          <w:b/>
+          <w:bCs/>
+          <w:lang w:val="en"/>
+        </w:rPr>
+        <w:t>:</w:t>
+      </w:r>
+      <w:r>
+        <w:rPr>
+          <w:rStyle w:val="rynqvb"/>
+          <w:lang w:val="en"/>
+        </w:rPr>
+        <w:t xml:space="preserve"> In the Scalr.java class there are very extensive </w:t>
+      </w:r>
+      <w:r>
+        <w:rPr>
+          <w:rStyle w:val="rynqvb"/>
+          <w:lang w:val="en"/>
+        </w:rPr>
+        <w:t>comments</w:t>
+      </w:r>
+      <w:r>
+        <w:rPr>
+          <w:rStyle w:val="rynqvb"/>
+          <w:lang w:val="en"/>
+        </w:rPr>
+        <w:t xml:space="preserve"> (</w:t>
+      </w:r>
+      <w:r>
+        <w:rPr>
+          <w:rStyle w:val="rynqvb"/>
+          <w:lang w:val="en"/>
+        </w:rPr>
+        <w:t>for example the comment of line 35 to 196)</w:t>
+      </w:r>
+      <w:r>
+        <w:rPr>
+          <w:rStyle w:val="rynqvb"/>
+          <w:lang w:val="en"/>
+        </w:rPr>
+        <w:t xml:space="preserve"> that explain the functioning of the methods and the class, which indicate that for the author the code is not very clear</w:t>
+      </w:r>
+    </w:p>
+    <w:p>
+      <w:pPr>
+        <w:ind w:left="708"/>
+        <w:rPr>
+          <w:rStyle w:val="rynqvb"/>
+          <w:lang w:val="en"/>
+        </w:rPr>
+      </w:pPr>
+      <w:r>
+        <w:rPr>
+          <w:rStyle w:val="rynqvb"/>
+          <w:b/>
+          <w:bCs/>
+          <w:lang w:val="en"/>
+        </w:rPr>
+        <w:t>Refactoring proposal:</w:t>
+      </w:r>
+      <w:r>
+        <w:rPr>
+          <w:lang w:val="en-GB"/>
+        </w:rPr>
+        <w:t xml:space="preserve"> </w:t>
+      </w:r>
+      <w:r>
+        <w:rPr>
+          <w:rStyle w:val="rynqvb"/>
+          <w:lang w:val="en"/>
+        </w:rPr>
+        <w:t>the class should be divided into more classes to</w:t>
+      </w:r>
+      <w:r>
+        <w:rPr>
+          <w:rStyle w:val="hwtze"/>
+          <w:lang w:val="en"/>
+        </w:rPr>
+        <w:t xml:space="preserve"> </w:t>
+      </w:r>
+      <w:r>
+        <w:rPr>
+          <w:rStyle w:val="rynqvb"/>
+          <w:lang w:val="en"/>
+        </w:rPr>
+        <w:t>decrease class complexity</w:t>
+      </w:r>
+    </w:p>
+    <w:p>
+      <w:pPr>
+        <w:ind w:left="708"/>
+        <w:rPr>
+          <w:rStyle w:val="rynqvb"/>
+          <w:lang w:val="en"/>
+        </w:rPr>
+      </w:pPr>
+    </w:p>
+    <w:p>
+      <w:pPr>
+        <w:ind w:left="708"/>
+        <w:rPr>
+          <w:rStyle w:val="rynqvb"/>
+          <w:lang w:val="en"/>
+        </w:rPr>
+      </w:pPr>
+    </w:p>
+    <w:p>
+      <w:pPr>
+        <w:ind w:left="708"/>
+        <w:rPr>
+          <w:rStyle w:val="rynqvb"/>
+          <w:lang w:val="en"/>
+        </w:rPr>
+      </w:pPr>
+    </w:p>
+    <w:p>
+      <w:pPr>
+        <w:ind w:left="708"/>
+        <w:rPr>
+          <w:rStyle w:val="rynqvb"/>
+          <w:lang w:val="en"/>
+        </w:rPr>
+      </w:pPr>
+    </w:p>
+    <w:p>
+      <w:pPr>
+        <w:ind w:left="708"/>
+        <w:rPr>
+          <w:rStyle w:val="rynqvb"/>
+          <w:lang w:val="en"/>
+        </w:rPr>
+      </w:pPr>
+    </w:p>
+    <w:p>
+      <w:pPr>
+        <w:pStyle w:val="PargrafodaLista"/>
+        <w:numPr>
+          <w:ilvl w:val="0"/>
+          <w:numId w:val="3"/>
+        </w:numPr>
+        <w:rPr>
+          <w:lang w:val="en-GB"/>
+        </w:rPr>
+      </w:pPr>
+      <w:r>
+        <w:rPr>
+          <w:lang w:val="en-GB"/>
+        </w:rPr>
+        <w:lastRenderedPageBreak/>
+        <w:t>Illustrating code snippet:</w:t>
+      </w:r>
+    </w:p>
+    <w:p>
+      <w:pPr>
+        <w:pStyle w:val="PargrafodaLista"/>
+        <w:rPr>
+          <w:u w:val="single"/>
+          <w:lang w:val="en-GB"/>
+        </w:rPr>
+      </w:pPr>
+      <w:r>
+        <w:rPr>
+          <w:noProof/>
+          <w:u w:val="single"/>
+          <w:lang w:val="en-GB"/>
+        </w:rPr>
+        <w:drawing>
+          <wp:inline distT="0" distB="0" distL="0" distR="0" wp14:anchorId="1ADFBAD6" wp14:editId="140F67EE">
+            <wp:extent cx="5006774" cy="6370872"/>
+            <wp:effectExtent l="0" t="0" r="3810" b="0"/>
+            <wp:docPr id="3" name="Imagem 3" descr="Uma imagem com texto&#10;&#10;Descrição gerada automaticamente"/>
+            <wp:cNvGraphicFramePr>
+              <a:graphicFrameLocks xmlns:a="http://schemas.openxmlformats.org/drawingml/2006/main" noChangeAspect="1"/>
+            </wp:cNvGraphicFramePr>
+            <a:graphic xmlns:a="http://schemas.openxmlformats.org/drawingml/2006/main">
+              <a:graphicData uri="http://schemas.openxmlformats.org/drawingml/2006/picture">
+                <pic:pic xmlns:pic="http://schemas.openxmlformats.org/drawingml/2006/picture">
+                  <pic:nvPicPr>
+                    <pic:cNvPr id="3" name="Imagem 3" descr="Uma imagem com texto&#10;&#10;Descrição gerada automaticamente"/>
+                    <pic:cNvPicPr/>
+                  </pic:nvPicPr>
+                  <pic:blipFill>
+                    <a:blip r:embed="rId6"/>
+                    <a:stretch>
+                      <a:fillRect/>
+                    </a:stretch>
+                  </pic:blipFill>
+                  <pic:spPr>
+                    <a:xfrm>
+                      <a:off x="0" y="0"/>
+                      <a:ext cx="5006774" cy="6370872"/>
+                    </a:xfrm>
+                    <a:prstGeom prst="rect">
+                      <a:avLst/>
+                    </a:prstGeom>
+                  </pic:spPr>
+                </pic:pic>
+              </a:graphicData>
+            </a:graphic>
+          </wp:inline>
+        </w:drawing>
+      </w:r>
+    </w:p>
+    <w:p>
+      <w:pPr>
+        <w:pStyle w:val="PargrafodaLista"/>
+        <w:rPr>
+          <w:lang w:val="en-GB"/>
+        </w:rPr>
+      </w:pPr>
+      <w:r>
+        <w:rPr>
+          <w:b/>
+          <w:bCs/>
+          <w:lang w:val="en-GB"/>
+        </w:rPr>
+        <w:t>Class location</w:t>
+      </w:r>
+      <w:r>
+        <w:rPr>
+          <w:lang w:val="en-GB"/>
+        </w:rPr>
+        <w:t>:</w:t>
+      </w:r>
+      <w:r>
+        <w:rPr>
+          <w:lang w:val="en-GB"/>
+        </w:rPr>
+        <w:t xml:space="preserve"> </w:t>
+      </w:r>
+      <w:r>
+        <w:rPr>
+          <w:lang w:val="en-GB"/>
+        </w:rPr>
+        <w:t>ganttproject/biz.ganttproject.core/src/main/java/org/w3c/util/DateParser.java</w:t>
+      </w:r>
+    </w:p>
+    <w:p>
+      <w:pPr>
+        <w:ind w:left="708"/>
+        <w:rPr>
+          <w:rStyle w:val="rynqvb"/>
+          <w:lang w:val="en"/>
+        </w:rPr>
+      </w:pPr>
+      <w:r>
+        <w:rPr>
+          <w:rStyle w:val="rynqvb"/>
+          <w:b/>
+          <w:bCs/>
+          <w:lang w:val="en"/>
+        </w:rPr>
+        <w:t>Code smell</w:t>
+      </w:r>
+      <w:r>
+        <w:rPr>
+          <w:rStyle w:val="rynqvb"/>
+          <w:b/>
+          <w:bCs/>
+          <w:lang w:val="en"/>
+        </w:rPr>
+        <w:t xml:space="preserve"> (large class)</w:t>
+      </w:r>
+      <w:r>
+        <w:rPr>
+          <w:rStyle w:val="rynqvb"/>
+          <w:b/>
+          <w:bCs/>
+          <w:lang w:val="en"/>
+        </w:rPr>
+        <w:t>:</w:t>
+      </w:r>
+      <w:r>
+        <w:rPr>
+          <w:rStyle w:val="rynqvb"/>
+          <w:lang w:val="en"/>
+        </w:rPr>
+        <w:t xml:space="preserve"> </w:t>
+      </w:r>
+      <w:r>
+        <w:rPr>
+          <w:rStyle w:val="rynqvb"/>
+          <w:lang w:val="en"/>
+        </w:rPr>
+        <w:t>In the DateParser.java class there are very extensive methods that are difficult to understand (for example the method from lines 35 to 156)</w:t>
+      </w:r>
+    </w:p>
+    <w:p>
+      <w:pPr>
+        <w:pStyle w:val="PargrafodaLista"/>
+        <w:rPr>
+          <w:lang w:val="en-GB"/>
+        </w:rPr>
+      </w:pPr>
+      <w:r>
+        <w:rPr>
+          <w:rStyle w:val="rynqvb"/>
+          <w:b/>
+          <w:bCs/>
+          <w:lang w:val="en"/>
+        </w:rPr>
+        <w:t>Refactoring proposal:</w:t>
+      </w:r>
+      <w:r>
+        <w:rPr>
+          <w:lang w:val="en-GB"/>
+        </w:rPr>
+        <w:t xml:space="preserve"> </w:t>
+      </w:r>
+      <w:r>
+        <w:rPr>
+          <w:rStyle w:val="rynqvb"/>
+          <w:lang w:val="en"/>
+        </w:rPr>
+        <w:t>The most appropriate solution would be to divide the method into sub methods</w:t>
+      </w:r>
+    </w:p>
+    <w:p>
+      <w:pPr>
+        <w:pStyle w:val="PargrafodaLista"/>
+        <w:rPr>
+          <w:lang w:val="en-GB"/>
+        </w:rPr>
+      </w:pPr>
+    </w:p>
+    <w:p>
+      <w:pPr>
+        <w:pStyle w:val="PargrafodaLista"/>
+        <w:rPr>
+          <w:lang w:val="en-GB"/>
+        </w:rPr>
+      </w:pPr>
+    </w:p>
+    <w:p>
+      <w:pPr>
+        <w:pStyle w:val="PargrafodaLista"/>
+        <w:rPr>
+          <w:lang w:val="en-GB"/>
+        </w:rPr>
+      </w:pPr>
+    </w:p>
+    <w:p>
+      <w:pPr>
+        <w:pStyle w:val="PargrafodaLista"/>
+        <w:rPr>
+          <w:lang w:val="en-GB"/>
+        </w:rPr>
+      </w:pPr>
+    </w:p>
+    <w:p>
+      <w:pPr>
+        <w:pStyle w:val="PargrafodaLista"/>
+        <w:rPr>
+          <w:lang w:val="en-GB"/>
+        </w:rPr>
+      </w:pPr>
+    </w:p>
+    <w:p>
+      <w:pPr>
+        <w:pStyle w:val="PargrafodaLista"/>
+        <w:numPr>
+          <w:ilvl w:val="0"/>
+          <w:numId w:val="3"/>
+        </w:numPr>
+        <w:rPr>
+          <w:lang w:val="en-GB"/>
+        </w:rPr>
+      </w:pPr>
+      <w:r>
+        <w:rPr>
+          <w:lang w:val="en-GB"/>
+        </w:rPr>
+        <w:lastRenderedPageBreak/>
+        <w:t>Illustrating code snippet:</w:t>
+      </w:r>
+    </w:p>
+    <w:p>
+      <w:pPr>
+        <w:pStyle w:val="PargrafodaLista"/>
+        <w:rPr>
+          <w:lang w:val="en-GB"/>
+        </w:rPr>
+      </w:pPr>
+      <w:r>
+        <w:rPr>
+          <w:noProof/>
+          <w:lang w:val="en-GB"/>
+        </w:rPr>
+        <w:drawing>
+          <wp:inline distT="0" distB="0" distL="0" distR="0" wp14:anchorId="2306B35C" wp14:editId="179BF153">
+            <wp:extent cx="5400040" cy="4909820"/>
+            <wp:effectExtent l="0" t="0" r="0" b="5080"/>
+            <wp:docPr id="5" name="Imagem 5" descr="Uma imagem com texto&#10;&#10;Descrição gerada automaticamente"/>
+            <wp:cNvGraphicFramePr>
+              <a:graphicFrameLocks xmlns:a="http://schemas.openxmlformats.org/drawingml/2006/main" noChangeAspect="1"/>
+            </wp:cNvGraphicFramePr>
+            <a:graphic xmlns:a="http://schemas.openxmlformats.org/drawingml/2006/main">
+              <a:graphicData uri="http://schemas.openxmlformats.org/drawingml/2006/picture">
+                <pic:pic xmlns:pic="http://schemas.openxmlformats.org/drawingml/2006/picture">
+                  <pic:nvPicPr>
+                    <pic:cNvPr id="5" name="Imagem 5" descr="Uma imagem com texto&#10;&#10;Descrição gerada automaticamente"/>
+                    <pic:cNvPicPr/>
+                  </pic:nvPicPr>
+                  <pic:blipFill>
+                    <a:blip r:embed="rId7"/>
+                    <a:stretch>
+                      <a:fillRect/>
+                    </a:stretch>
+                  </pic:blipFill>
+                  <pic:spPr>
+                    <a:xfrm>
+                      <a:off x="0" y="0"/>
+                      <a:ext cx="5400040" cy="4909820"/>
+                    </a:xfrm>
+                    <a:prstGeom prst="rect">
+                      <a:avLst/>
+                    </a:prstGeom>
+                  </pic:spPr>
+                </pic:pic>
+              </a:graphicData>
+            </a:graphic>
+          </wp:inline>
+        </w:drawing>
+      </w:r>
+    </w:p>
+    <w:p>
+      <w:pPr>
+        <w:pStyle w:val="PargrafodaLista"/>
+        <w:rPr>
+          <w:lang w:val="en-GB"/>
+        </w:rPr>
+      </w:pPr>
+      <w:r>
+        <w:rPr>
+          <w:b/>
+          <w:bCs/>
+          <w:lang w:val="en-GB"/>
+        </w:rPr>
+        <w:t>Class location</w:t>
+      </w:r>
+      <w:r>
+        <w:rPr>
+          <w:lang w:val="en-GB"/>
+        </w:rPr>
+        <w:t xml:space="preserve">: </w:t>
+      </w:r>
+      <w:r>
+        <w:rPr>
+          <w:lang w:val="en-GB"/>
+        </w:rPr>
+        <w:t>ganttproject/biz.ganttproject.core/src/main/java/org/w3c/util/DateParser.java</w:t>
+      </w:r>
+    </w:p>
+    <w:p>
+      <w:pPr>
+        <w:pStyle w:val="PargrafodaLista"/>
+        <w:rPr>
+          <w:lang w:val="en-GB"/>
+        </w:rPr>
+      </w:pPr>
+    </w:p>
+    <w:p>
+      <w:pPr>
+        <w:pStyle w:val="PargrafodaLista"/>
+        <w:rPr>
+          <w:rStyle w:val="rynqvb"/>
+          <w:lang w:val="en"/>
+        </w:rPr>
+      </w:pPr>
+      <w:r>
+        <w:rPr>
+          <w:rStyle w:val="rynqvb"/>
+          <w:b/>
+          <w:bCs/>
+          <w:lang w:val="en"/>
+        </w:rPr>
+        <w:t xml:space="preserve">Code </w:t>
+      </w:r>
+      <w:r>
+        <w:rPr>
+          <w:rStyle w:val="rynqvb"/>
+          <w:b/>
+          <w:bCs/>
+          <w:lang w:val="en"/>
+        </w:rPr>
+        <w:t>smell (shotgun surgery)</w:t>
+      </w:r>
+      <w:r>
+        <w:rPr>
+          <w:rStyle w:val="rynqvb"/>
+          <w:b/>
+          <w:bCs/>
+          <w:lang w:val="en"/>
+        </w:rPr>
+        <w:t>:</w:t>
+      </w:r>
+      <w:r>
+        <w:rPr>
+          <w:rStyle w:val="rynqvb"/>
+          <w:lang w:val="en"/>
+        </w:rPr>
+        <w:t xml:space="preserve"> </w:t>
+      </w:r>
+      <w:r>
+        <w:rPr>
+          <w:rStyle w:val="rynqvb"/>
+          <w:lang w:val="en"/>
+        </w:rPr>
+        <w:t>In the DateParser.java class there are several equal constants scattered throughout the code, if one of them changed it would be necessary to change it in several places in the class</w:t>
+      </w:r>
+    </w:p>
+    <w:p>
+      <w:pPr>
+        <w:pStyle w:val="PargrafodaLista"/>
+        <w:rPr>
+          <w:lang w:val="en-GB"/>
+        </w:rPr>
+      </w:pPr>
+      <w:r>
+        <w:rPr>
+          <w:rStyle w:val="rynqvb"/>
+          <w:b/>
+          <w:bCs/>
+          <w:lang w:val="en"/>
+        </w:rPr>
+        <w:t>Refactoring proposal:</w:t>
+      </w:r>
+      <w:r>
+        <w:rPr>
+          <w:lang w:val="en-GB"/>
+        </w:rPr>
+        <w:t xml:space="preserve"> </w:t>
+      </w:r>
+      <w:r>
+        <w:rPr>
+          <w:rStyle w:val="rynqvb"/>
+          <w:lang w:val="en"/>
+        </w:rPr>
+        <w:t>The best way to deal with this problem would be to have a constant defined for each of these constants and if it was necessary to change its value, it would only be changed in one place.</w:t>
+      </w:r>
     </w:p>
     <w:sectPr>
       <w:pgSz w:w="11906" w:h="16838"/>
@@ -1035,16 +1767,4 @@
     </a:ext>
   </a:extLst>
 </a:theme>
-</file>
-
-<file path=customXml/item1.xml><?xml version="1.0" encoding="utf-8"?>
-<b:Sources xmlns:b="http://schemas.openxmlformats.org/officeDocument/2006/bibliography" xmlns="http://schemas.openxmlformats.org/officeDocument/2006/bibliography" SelectedStyle="\APASixthEditionOfficeOnline.xsl" StyleName="APA" Version="6"/>
-</file>
-
-<file path=customXml/itemProps1.xml><?xml version="1.0" encoding="utf-8"?>
-<ds:datastoreItem xmlns:ds="http://schemas.openxmlformats.org/officeDocument/2006/customXml" ds:itemID="{A8771770-77E4-4DAD-8B94-79660F83B8B7}">
-  <ds:schemaRefs>
-    <ds:schemaRef ds:uri="http://schemas.openxmlformats.org/officeDocument/2006/bibliography"/>
-  </ds:schemaRefs>
-</ds:datastoreItem>
 </file>
</xml_diff>

<commit_message>
Updated patterns and code smells file
</commit_message>
<xml_diff>
--- a/Phase 1/Sprint1/Guilherme Fernandes/code_smells_Guilherme.docx
+++ b/Phase 1/Sprint1/Guilherme Fernandes/code_smells_Guilherme.docx
@@ -36,11 +36,51 @@
           <w:numId w:val="3"/>
         </w:numPr>
         <w:rPr>
-          <w:lang w:val="en-GB"/>
-        </w:rPr>
-      </w:pPr>
-      <w:r>
-        <w:rPr>
+          <w:b/>
+          <w:bCs/>
+          <w:sz w:val="32"/>
+          <w:szCs w:val="32"/>
+          <w:lang w:val="en-GB"/>
+        </w:rPr>
+      </w:pPr>
+      <w:r>
+        <w:rPr>
+          <w:b/>
+          <w:bCs/>
+          <w:sz w:val="28"/>
+          <w:szCs w:val="28"/>
+          <w:lang w:val="en-GB"/>
+        </w:rPr>
+        <w:t>Comments</w:t>
+      </w:r>
+      <w:r>
+        <w:rPr>
+          <w:b/>
+          <w:bCs/>
+          <w:sz w:val="32"/>
+          <w:szCs w:val="32"/>
+          <w:lang w:val="en-GB"/>
+        </w:rPr>
+        <w:t>:</w:t>
+      </w:r>
+    </w:p>
+    <w:p>
+      <w:pPr>
+        <w:pStyle w:val="PargrafodaLista"/>
+        <w:rPr>
+          <w:b/>
+          <w:bCs/>
+          <w:sz w:val="24"/>
+          <w:szCs w:val="24"/>
+          <w:lang w:val="en-GB"/>
+        </w:rPr>
+      </w:pPr>
+      <w:r>
+        <w:rPr>
+          <w:b/>
+          <w:bCs/>
+          <w:sz w:val="24"/>
+          <w:szCs w:val="24"/>
           <w:lang w:val="en-GB"/>
         </w:rPr>
         <w:t>Illustrating code snippet:</w:t>
@@ -106,15 +146,25 @@
         <w:rPr>
           <w:b/>
           <w:bCs/>
+          <w:sz w:val="24"/>
+          <w:szCs w:val="24"/>
           <w:lang w:val="en-GB"/>
         </w:rPr>
         <w:t>Class location</w:t>
       </w:r>
       <w:r>
         <w:rPr>
-          <w:lang w:val="en-GB"/>
-        </w:rPr>
-        <w:t xml:space="preserve">: </w:t>
+          <w:sz w:val="24"/>
+          <w:szCs w:val="24"/>
+          <w:lang w:val="en-GB"/>
+        </w:rPr>
+        <w:t>:</w:t>
+      </w:r>
+      <w:r>
+        <w:rPr>
+          <w:lang w:val="en-GB"/>
+        </w:rPr>
+        <w:t xml:space="preserve"> </w:t>
       </w:r>
       <w:proofErr w:type="spellStart"/>
       <w:r>
@@ -186,27 +236,11 @@
           <w:rStyle w:val="rynqvb"/>
           <w:b/>
           <w:bCs/>
-          <w:lang w:val="en"/>
-        </w:rPr>
-        <w:t>Code smell</w:t>
-      </w:r>
-      <w:r>
-        <w:rPr>
-          <w:rStyle w:val="rynqvb"/>
-          <w:b/>
-          <w:bCs/>
-          <w:lang w:val="en"/>
-        </w:rPr>
-        <w:t xml:space="preserve"> (too many comments)</w:t>
-      </w:r>
-      <w:r>
-        <w:rPr>
-          <w:rStyle w:val="rynqvb"/>
-          <w:b/>
-          <w:bCs/>
-          <w:lang w:val="en"/>
-        </w:rPr>
-        <w:t>:</w:t>
+          <w:sz w:val="24"/>
+          <w:szCs w:val="24"/>
+          <w:lang w:val="en"/>
+        </w:rPr>
+        <w:t>Code smell:</w:t>
       </w:r>
       <w:r>
         <w:rPr>
@@ -257,6 +291,8 @@
           <w:rStyle w:val="rynqvb"/>
           <w:b/>
           <w:bCs/>
+          <w:sz w:val="24"/>
+          <w:szCs w:val="24"/>
           <w:lang w:val="en"/>
         </w:rPr>
         <w:t>Refactoring proposal:</w:t>
@@ -342,14 +378,43 @@
           <w:numId w:val="3"/>
         </w:numPr>
         <w:rPr>
-          <w:lang w:val="en-GB"/>
-        </w:rPr>
-      </w:pPr>
-      <w:r>
-        <w:rPr>
-          <w:lang w:val="en-GB"/>
-        </w:rPr>
-        <w:lastRenderedPageBreak/>
+          <w:b/>
+          <w:bCs/>
+          <w:sz w:val="28"/>
+          <w:szCs w:val="28"/>
+          <w:lang w:val="en-GB"/>
+        </w:rPr>
+      </w:pPr>
+      <w:r>
+        <w:rPr>
+          <w:b/>
+          <w:bCs/>
+          <w:sz w:val="28"/>
+          <w:szCs w:val="28"/>
+          <w:lang w:val="en-GB"/>
+        </w:rPr>
+        <w:t>Large Class</w:t>
+      </w:r>
+    </w:p>
+    <w:p>
+      <w:pPr>
+        <w:pStyle w:val="PargrafodaLista"/>
+        <w:rPr>
+          <w:b/>
+          <w:bCs/>
+          <w:sz w:val="24"/>
+          <w:szCs w:val="24"/>
+          <w:lang w:val="en-GB"/>
+        </w:rPr>
+      </w:pPr>
+      <w:r>
+        <w:rPr>
+          <w:b/>
+          <w:bCs/>
+          <w:sz w:val="24"/>
+          <w:szCs w:val="24"/>
+          <w:lang w:val="en-GB"/>
+        </w:rPr>
         <w:t>Illustrating code snippet:</w:t>
       </w:r>
     </w:p>
@@ -415,18 +480,24 @@
         <w:rPr>
           <w:b/>
           <w:bCs/>
+          <w:sz w:val="24"/>
+          <w:szCs w:val="24"/>
           <w:lang w:val="en-GB"/>
         </w:rPr>
         <w:t>Class location</w:t>
       </w:r>
       <w:r>
         <w:rPr>
+          <w:sz w:val="24"/>
+          <w:szCs w:val="24"/>
           <w:lang w:val="en-GB"/>
         </w:rPr>
         <w:t>:</w:t>
       </w:r>
       <w:r>
         <w:rPr>
+          <w:sz w:val="24"/>
+          <w:szCs w:val="24"/>
           <w:lang w:val="en-GB"/>
         </w:rPr>
         <w:t xml:space="preserve"> </w:t>
@@ -451,6 +522,8 @@
           <w:rStyle w:val="rynqvb"/>
           <w:b/>
           <w:bCs/>
+          <w:sz w:val="24"/>
+          <w:szCs w:val="24"/>
           <w:lang w:val="en"/>
         </w:rPr>
         <w:t>Code smell</w:t>
@@ -460,15 +533,8 @@
           <w:rStyle w:val="rynqvb"/>
           <w:b/>
           <w:bCs/>
-          <w:lang w:val="en"/>
-        </w:rPr>
-        <w:t xml:space="preserve"> (large class)</w:t>
-      </w:r>
-      <w:r>
-        <w:rPr>
-          <w:rStyle w:val="rynqvb"/>
-          <w:b/>
-          <w:bCs/>
+          <w:sz w:val="24"/>
+          <w:szCs w:val="24"/>
           <w:lang w:val="en"/>
         </w:rPr>
         <w:t>:</w:t>
@@ -476,6 +542,8 @@
       <w:r>
         <w:rPr>
           <w:rStyle w:val="rynqvb"/>
+          <w:b/>
+          <w:bCs/>
           <w:lang w:val="en"/>
         </w:rPr>
         <w:t xml:space="preserve"> </w:t>
@@ -500,6 +568,8 @@
           <w:rStyle w:val="rynqvb"/>
           <w:b/>
           <w:bCs/>
+          <w:sz w:val="24"/>
+          <w:szCs w:val="24"/>
           <w:lang w:val="en"/>
         </w:rPr>
         <w:t>Refactoring proposal:</w:t>
@@ -566,14 +636,43 @@
           <w:numId w:val="3"/>
         </w:numPr>
         <w:rPr>
-          <w:lang w:val="en-GB"/>
-        </w:rPr>
-      </w:pPr>
-      <w:r>
-        <w:rPr>
-          <w:lang w:val="en-GB"/>
-        </w:rPr>
-        <w:lastRenderedPageBreak/>
+          <w:b/>
+          <w:bCs/>
+          <w:sz w:val="28"/>
+          <w:szCs w:val="28"/>
+          <w:lang w:val="en-GB"/>
+        </w:rPr>
+      </w:pPr>
+      <w:r>
+        <w:rPr>
+          <w:b/>
+          <w:bCs/>
+          <w:sz w:val="28"/>
+          <w:szCs w:val="28"/>
+          <w:lang w:val="en-GB"/>
+        </w:rPr>
+        <w:t>Shotgun Surgery</w:t>
+      </w:r>
+    </w:p>
+    <w:p>
+      <w:pPr>
+        <w:pStyle w:val="PargrafodaLista"/>
+        <w:rPr>
+          <w:b/>
+          <w:bCs/>
+          <w:sz w:val="24"/>
+          <w:szCs w:val="24"/>
+          <w:lang w:val="en-GB"/>
+        </w:rPr>
+      </w:pPr>
+      <w:r>
+        <w:rPr>
+          <w:b/>
+          <w:bCs/>
+          <w:sz w:val="24"/>
+          <w:szCs w:val="24"/>
+          <w:lang w:val="en-GB"/>
+        </w:rPr>
         <w:t>Illustrating code snippet:</w:t>
       </w:r>
     </w:p>
@@ -637,15 +736,25 @@
         <w:rPr>
           <w:b/>
           <w:bCs/>
+          <w:sz w:val="24"/>
+          <w:szCs w:val="24"/>
           <w:lang w:val="en-GB"/>
         </w:rPr>
         <w:t>Class location</w:t>
       </w:r>
       <w:r>
         <w:rPr>
-          <w:lang w:val="en-GB"/>
-        </w:rPr>
-        <w:t xml:space="preserve">: </w:t>
+          <w:sz w:val="24"/>
+          <w:szCs w:val="24"/>
+          <w:lang w:val="en-GB"/>
+        </w:rPr>
+        <w:t>:</w:t>
+      </w:r>
+      <w:r>
+        <w:rPr>
+          <w:lang w:val="en-GB"/>
+        </w:rPr>
+        <w:t xml:space="preserve"> </w:t>
       </w:r>
       <w:r>
         <w:rPr>
@@ -675,6 +784,8 @@
           <w:rStyle w:val="rynqvb"/>
           <w:b/>
           <w:bCs/>
+          <w:sz w:val="24"/>
+          <w:szCs w:val="24"/>
           <w:lang w:val="en"/>
         </w:rPr>
         <w:t xml:space="preserve">Code </w:t>
@@ -684,15 +795,19 @@
           <w:rStyle w:val="rynqvb"/>
           <w:b/>
           <w:bCs/>
-          <w:lang w:val="en"/>
-        </w:rPr>
-        <w:t>smell (shotgun surgery)</w:t>
-      </w:r>
-      <w:r>
-        <w:rPr>
-          <w:rStyle w:val="rynqvb"/>
-          <w:b/>
-          <w:bCs/>
+          <w:sz w:val="24"/>
+          <w:szCs w:val="24"/>
+          <w:lang w:val="en"/>
+        </w:rPr>
+        <w:t>smell</w:t>
+      </w:r>
+      <w:r>
+        <w:rPr>
+          <w:rStyle w:val="rynqvb"/>
+          <w:b/>
+          <w:bCs/>
+          <w:sz w:val="24"/>
+          <w:szCs w:val="24"/>
           <w:lang w:val="en"/>
         </w:rPr>
         <w:t>:</w:t>
@@ -716,14 +831,25 @@
       <w:pPr>
         <w:pStyle w:val="PargrafodaLista"/>
         <w:rPr>
-          <w:lang w:val="en-GB"/>
-        </w:rPr>
-      </w:pPr>
-      <w:r>
-        <w:rPr>
-          <w:rStyle w:val="rynqvb"/>
-          <w:b/>
-          <w:bCs/>
+          <w:rStyle w:val="rynqvb"/>
+          <w:lang w:val="en"/>
+        </w:rPr>
+      </w:pPr>
+    </w:p>
+    <w:p>
+      <w:pPr>
+        <w:pStyle w:val="PargrafodaLista"/>
+        <w:rPr>
+          <w:lang w:val="en-GB"/>
+        </w:rPr>
+      </w:pPr>
+      <w:r>
+        <w:rPr>
+          <w:rStyle w:val="rynqvb"/>
+          <w:b/>
+          <w:bCs/>
+          <w:sz w:val="24"/>
+          <w:szCs w:val="24"/>
           <w:lang w:val="en"/>
         </w:rPr>
         <w:t>Refactoring proposal:</w:t>

</xml_diff>

<commit_message>
Updated code smells and patterns files
</commit_message>
<xml_diff>
--- a/Phase 1/Sprint1/Guilherme Fernandes/code_smells_Guilherme.docx
+++ b/Phase 1/Sprint1/Guilherme Fernandes/code_smells_Guilherme.docx
@@ -166,61 +166,11 @@
         </w:rPr>
         <w:t xml:space="preserve"> </w:t>
       </w:r>
-      <w:proofErr w:type="spellStart"/>
-      <w:r>
-        <w:rPr>
-          <w:lang w:val="en-GB"/>
-        </w:rPr>
-        <w:t>ganttproject</w:t>
-      </w:r>
-      <w:proofErr w:type="spellEnd"/>
-      <w:r>
-        <w:rPr>
-          <w:lang w:val="en-GB"/>
-        </w:rPr>
-        <w:t>/</w:t>
-      </w:r>
-      <w:proofErr w:type="spellStart"/>
-      <w:r>
-        <w:rPr>
-          <w:lang w:val="en-GB"/>
-        </w:rPr>
-        <w:t>ganttproject</w:t>
-      </w:r>
-      <w:proofErr w:type="spellEnd"/>
-      <w:r>
-        <w:rPr>
-          <w:lang w:val="en-GB"/>
-        </w:rPr>
-        <w:t>/</w:t>
-      </w:r>
-      <w:proofErr w:type="spellStart"/>
-      <w:r>
-        <w:rPr>
-          <w:lang w:val="en-GB"/>
-        </w:rPr>
-        <w:t>src</w:t>
-      </w:r>
-      <w:proofErr w:type="spellEnd"/>
-      <w:r>
-        <w:rPr>
-          <w:lang w:val="en-GB"/>
-        </w:rPr>
-        <w:t>/main/java/org/</w:t>
-      </w:r>
-      <w:proofErr w:type="spellStart"/>
-      <w:r>
-        <w:rPr>
-          <w:lang w:val="en-GB"/>
-        </w:rPr>
-        <w:t>imgscalr</w:t>
-      </w:r>
-      <w:proofErr w:type="spellEnd"/>
-      <w:r>
-        <w:rPr>
-          <w:lang w:val="en-GB"/>
-        </w:rPr>
-        <w:t>/Scalr.java</w:t>
+      <w:r>
+        <w:rPr>
+          <w:lang w:val="en-GB"/>
+        </w:rPr>
+        <w:t>/ganttproject/src/main/java/org/imgscalr/Scalr.java</w:t>
       </w:r>
     </w:p>
     <w:p>
@@ -506,7 +456,7 @@
         <w:rPr>
           <w:lang w:val="en-GB"/>
         </w:rPr>
-        <w:t>ganttproject/biz.ganttproject.core/src/main/java/org/w3c/util/DateParser.java</w:t>
+        <w:t>/biz.ganttproject.core/src/main/java/org/w3c/util/DateParser.java</w:t>
       </w:r>
     </w:p>
     <w:p>
@@ -760,7 +710,7 @@
         <w:rPr>
           <w:lang w:val="en-GB"/>
         </w:rPr>
-        <w:t>ganttproject/biz.ganttproject.core/src/main/java/org/w3c/util/DateParser.java</w:t>
+        <w:t>/biz.ganttproject.core/src/main/java/org/w3c/util/DateParser.java</w:t>
       </w:r>
     </w:p>
     <w:p>

</xml_diff>

<commit_message>
Updated code smells document
</commit_message>
<xml_diff>
--- a/Phase 1/Sprint1/Guilherme Fernandes/code_smells_Guilherme.docx
+++ b/Phase 1/Sprint1/Guilherme Fernandes/code_smells_Guilherme.docx
@@ -343,7 +343,17 @@
           <w:szCs w:val="28"/>
           <w:lang w:val="en-GB"/>
         </w:rPr>
-        <w:t>Large Class</w:t>
+        <w:t>Large</w:t>
+      </w:r>
+      <w:r>
+        <w:rPr>
+          <w:b/>
+          <w:bCs/>
+          <w:sz w:val="28"/>
+          <w:szCs w:val="28"/>
+          <w:lang w:val="en-GB"/>
+        </w:rPr>
+        <w:t xml:space="preserve"> Methods</w:t>
       </w:r>
     </w:p>
     <w:p>

</xml_diff>